<commit_message>
change type system and gson representation
</commit_message>
<xml_diff>
--- a/update plan/2.0.docx
+++ b/update plan/2.0.docx
@@ -6,23 +6,21 @@
       <w:pPr>
         <w:pStyle w:val="1"/>
         <w:jc w:val="center"/>
-        <w:rPr>
-          <w:rFonts w:hint="eastAsia"/>
-        </w:rPr>
-      </w:pPr>
-      <w:r>
-        <w:rPr>
-          <w:rFonts w:hint="eastAsia"/>
-        </w:rPr>
-        <w:t>2.0 Update Plan</w:t>
+      </w:pPr>
+      <w:r>
+        <w:rPr>
+          <w:rFonts w:hint="eastAsia"/>
+        </w:rPr>
+        <w:t>1.2</w:t>
+      </w:r>
+      <w:r>
+        <w:rPr>
+          <w:rFonts w:hint="eastAsia"/>
+        </w:rPr>
+        <w:t xml:space="preserve"> Update Plan</w:t>
       </w:r>
     </w:p>
     <w:p>
-      <w:pPr>
-        <w:rPr>
-          <w:rFonts w:hint="eastAsia"/>
-        </w:rPr>
-      </w:pPr>
       <w:r>
         <w:rPr>
           <w:rFonts w:hint="eastAsia"/>
@@ -38,9 +36,6 @@
           <w:numId w:val="1"/>
         </w:numPr>
         <w:ind w:firstLineChars="0"/>
-        <w:rPr>
-          <w:rFonts w:hint="eastAsia"/>
-        </w:rPr>
       </w:pPr>
       <w:r>
         <w:t>List</w:t>
@@ -77,15 +72,7 @@
         <w:rPr>
           <w:rFonts w:hint="eastAsia"/>
         </w:rPr>
-        <w:t xml:space="preserve"> documents of what has been done by the user. That is the key advantage ov</w:t>
-      </w:r>
-      <w:bookmarkStart w:id="0" w:name="_GoBack"/>
-      <w:bookmarkEnd w:id="0"/>
-      <w:r>
-        <w:rPr>
-          <w:rFonts w:hint="eastAsia"/>
-        </w:rPr>
-        <w:t xml:space="preserve">er other GTD software. </w:t>
+        <w:t xml:space="preserve"> documents of what has been done by the user. That is the key advantage over other GTD software. </w:t>
       </w:r>
       <w:r>
         <w:t>I</w:t>
@@ -108,34 +95,36 @@
     </w:p>
     <w:p>
       <w:pPr>
-        <w:rPr>
-          <w:rFonts w:hint="eastAsia"/>
-        </w:rPr>
-      </w:pPr>
+        <w:pStyle w:val="a3"/>
+        <w:numPr>
+          <w:ilvl w:val="0"/>
+          <w:numId w:val="1"/>
+        </w:numPr>
+        <w:ind w:firstLineChars="0"/>
+      </w:pPr>
+      <w:r>
+        <w:rPr>
+          <w:rFonts w:hint="eastAsia"/>
+        </w:rPr>
+        <w:t>Minimize typing while using this application</w:t>
+      </w:r>
+    </w:p>
+    <w:p/>
+    <w:p>
+      <w:pPr>
+        <w:pStyle w:val="2"/>
+      </w:pPr>
+      <w:r>
+        <w:t>A</w:t>
+      </w:r>
+      <w:r>
+        <w:rPr>
+          <w:rFonts w:hint="eastAsia"/>
+        </w:rPr>
+        <w:t>ctivity model</w:t>
+      </w:r>
     </w:p>
     <w:p>
-      <w:pPr>
-        <w:pStyle w:val="2"/>
-        <w:rPr>
-          <w:rFonts w:hint="eastAsia"/>
-        </w:rPr>
-      </w:pPr>
-      <w:r>
-        <w:t>A</w:t>
-      </w:r>
-      <w:r>
-        <w:rPr>
-          <w:rFonts w:hint="eastAsia"/>
-        </w:rPr>
-        <w:t>ctivity model</w:t>
-      </w:r>
-    </w:p>
-    <w:p>
-      <w:pPr>
-        <w:rPr>
-          <w:rFonts w:hint="eastAsia"/>
-        </w:rPr>
-      </w:pPr>
       <w:r>
         <w:rPr>
           <w:rFonts w:hint="eastAsia"/>
@@ -155,6 +144,33 @@
           <w:rFonts w:hint="eastAsia"/>
         </w:rPr>
         <w:t xml:space="preserve"> reach an abstract model of activities.</w:t>
+      </w:r>
+      <w:r>
+        <w:rPr>
+          <w:rFonts w:hint="eastAsia"/>
+        </w:rPr>
+        <w:t xml:space="preserve"> I will discuss </w:t>
+      </w:r>
+      <w:r>
+        <w:t>extensibility</w:t>
+      </w:r>
+      <w:r>
+        <w:rPr>
+          <w:rFonts w:hint="eastAsia"/>
+        </w:rPr>
+        <w:t xml:space="preserve">, create </w:t>
+      </w:r>
+      <w:r>
+        <w:rPr>
+          <w:rFonts w:hint="eastAsia"/>
+        </w:rPr>
+        <w:t>method</w:t>
+      </w:r>
+      <w:r>
+        <w:rPr>
+          <w:rFonts w:hint="eastAsia"/>
+        </w:rPr>
+        <w:t>, schedule.</w:t>
       </w:r>
     </w:p>
     <w:p>
@@ -165,15 +181,27 @@
           <w:numId w:val="7"/>
         </w:numPr>
         <w:ind w:firstLineChars="0"/>
-        <w:rPr>
-          <w:rFonts w:hint="eastAsia"/>
-        </w:rPr>
       </w:pPr>
       <w:r>
         <w:rPr>
           <w:rFonts w:hint="eastAsia"/>
         </w:rPr>
         <w:t>Meeting</w:t>
+      </w:r>
+      <w:r>
+        <w:rPr>
+          <w:rFonts w:hint="eastAsia"/>
+        </w:rPr>
+        <w:t xml:space="preserve">: semantically, there are two meaning. More common meaning is an activity last some time without </w:t>
+      </w:r>
+      <w:r>
+        <w:t>interrupt</w:t>
+      </w:r>
+      <w:r>
+        <w:rPr>
+          <w:rFonts w:hint="eastAsia"/>
+        </w:rPr>
+        <w:t>ion. They are usually not extendable, may be created beforehand or afterwards, not need to finish. It has a fixed start time. The other meaning is like APEC, and I classify it into Project.</w:t>
       </w:r>
     </w:p>
     <w:p>
@@ -184,15 +212,47 @@
           <w:numId w:val="7"/>
         </w:numPr>
         <w:ind w:firstLineChars="0"/>
-        <w:rPr>
-          <w:rFonts w:hint="eastAsia"/>
-        </w:rPr>
       </w:pPr>
       <w:r>
         <w:rPr>
           <w:rFonts w:hint="eastAsia"/>
         </w:rPr>
         <w:t>Project</w:t>
+      </w:r>
+      <w:r>
+        <w:rPr>
+          <w:rFonts w:hint="eastAsia"/>
+        </w:rPr>
+        <w:t xml:space="preserve">: large, it is extensible. </w:t>
+      </w:r>
+      <w:r>
+        <w:rPr>
+          <w:rFonts w:hint="eastAsia"/>
+        </w:rPr>
+        <w:t xml:space="preserve">Create timing is usually before finishing this project. For unfinished project, </w:t>
+      </w:r>
+      <w:r>
+        <w:t>schedule</w:t>
+      </w:r>
+      <w:r>
+        <w:rPr>
+          <w:rFonts w:hint="eastAsia"/>
+        </w:rPr>
+        <w:t xml:space="preserve"> is from start to infinity, after </w:t>
+      </w:r>
+      <w:proofErr w:type="gramStart"/>
+      <w:r>
+        <w:rPr>
+          <w:rFonts w:hint="eastAsia"/>
+        </w:rPr>
+        <w:t>finishing ,</w:t>
+      </w:r>
+      <w:proofErr w:type="gramEnd"/>
+      <w:r>
+        <w:rPr>
+          <w:rFonts w:hint="eastAsia"/>
+        </w:rPr>
+        <w:t xml:space="preserve"> it is from start to end.</w:t>
       </w:r>
     </w:p>
     <w:p>
@@ -203,9 +263,6 @@
           <w:numId w:val="7"/>
         </w:numPr>
         <w:ind w:firstLineChars="0"/>
-        <w:rPr>
-          <w:rFonts w:hint="eastAsia"/>
-        </w:rPr>
       </w:pPr>
       <w:r>
         <w:t>Small</w:t>
@@ -215,6 +272,30 @@
           <w:rFonts w:hint="eastAsia"/>
         </w:rPr>
         <w:t xml:space="preserve"> task</w:t>
+      </w:r>
+      <w:r>
+        <w:rPr>
+          <w:rFonts w:hint="eastAsia"/>
+        </w:rPr>
+        <w:t>: It can be done in several minutes just like sending an email at some time. It is in</w:t>
+      </w:r>
+      <w:r>
+        <w:t>exten</w:t>
+      </w:r>
+      <w:r>
+        <w:rPr>
+          <w:rFonts w:hint="eastAsia"/>
+        </w:rPr>
+        <w:t xml:space="preserve">sible, may be created beforehand for reminding, or afterwards but it is the same as Note. Need a </w:t>
+      </w:r>
+      <w:r>
+        <w:t>schedule</w:t>
+      </w:r>
+      <w:r>
+        <w:rPr>
+          <w:rFonts w:hint="eastAsia"/>
+        </w:rPr>
+        <w:t xml:space="preserve"> for reminds, and logging.</w:t>
       </w:r>
     </w:p>
     <w:p>
@@ -229,6 +310,12 @@
       <w:r>
         <w:t>Note</w:t>
       </w:r>
+      <w:r>
+        <w:rPr>
+          <w:rFonts w:hint="eastAsia"/>
+        </w:rPr>
+        <w:t>: Not extensible, create afterwards, schedule for logging.</w:t>
+      </w:r>
     </w:p>
     <w:p>
       <w:pPr>
@@ -238,9 +325,6 @@
           <w:numId w:val="7"/>
         </w:numPr>
         <w:ind w:firstLineChars="0"/>
-        <w:rPr>
-          <w:rFonts w:hint="eastAsia"/>
-        </w:rPr>
       </w:pPr>
       <w:r>
         <w:t>W</w:t>
@@ -250,29 +334,53 @@
           <w:rFonts w:hint="eastAsia"/>
         </w:rPr>
         <w:t>aiting</w:t>
+      </w:r>
+      <w:r>
+        <w:rPr>
+          <w:rFonts w:hint="eastAsia"/>
+        </w:rPr>
+        <w:t xml:space="preserve">: We need </w:t>
+      </w:r>
+      <w:bookmarkStart w:id="0" w:name="_GoBack"/>
+      <w:bookmarkEnd w:id="0"/>
+      <w:r>
+        <w:rPr>
+          <w:rFonts w:hint="eastAsia"/>
+        </w:rPr>
+        <w:t xml:space="preserve">to wait for someone else to accomplish this one. For example, receive replied email. Usually not extensible, created beforehand, usually right </w:t>
+      </w:r>
+      <w:r>
+        <w:rPr>
+          <w:rFonts w:hint="eastAsia"/>
+        </w:rPr>
+        <w:lastRenderedPageBreak/>
+        <w:t xml:space="preserve">after doing something. No </w:t>
+      </w:r>
+      <w:r>
+        <w:t>schedule</w:t>
+      </w:r>
+      <w:r>
+        <w:rPr>
+          <w:rFonts w:hint="eastAsia"/>
+        </w:rPr>
+        <w:t>.</w:t>
       </w:r>
     </w:p>
     <w:p>
       <w:pPr>
         <w:pStyle w:val="a3"/>
         <w:ind w:left="480" w:firstLineChars="0" w:firstLine="0"/>
-        <w:rPr>
-          <w:rFonts w:hint="eastAsia"/>
-        </w:rPr>
       </w:pPr>
     </w:p>
     <w:p>
       <w:pPr>
         <w:pStyle w:val="2"/>
-        <w:rPr>
-          <w:rFonts w:hint="eastAsia"/>
-        </w:rPr>
-      </w:pPr>
-      <w:r>
-        <w:rPr>
-          <w:rFonts w:hint="eastAsia"/>
-        </w:rPr>
-        <w:t>Logging</w:t>
+      </w:pPr>
+      <w:r>
+        <w:rPr>
+          <w:rFonts w:hint="eastAsia"/>
+        </w:rPr>
+        <w:t>Tags</w:t>
       </w:r>
     </w:p>
     <w:p>
@@ -282,14 +390,28 @@
           <w:rFonts w:hint="eastAsia"/>
         </w:rPr>
       </w:pPr>
+      <w:r>
+        <w:rPr>
+          <w:rFonts w:hint="eastAsia"/>
+        </w:rPr>
+        <w:t>Search</w:t>
+      </w:r>
     </w:p>
     <w:p>
       <w:pPr>
-        <w:rPr>
-          <w:rFonts w:hint="eastAsia"/>
-        </w:rPr>
-      </w:pPr>
+        <w:pStyle w:val="2"/>
+        <w:rPr>
+          <w:rFonts w:hint="eastAsia"/>
+        </w:rPr>
+      </w:pPr>
+      <w:r>
+        <w:rPr>
+          <w:rFonts w:hint="eastAsia"/>
+        </w:rPr>
+        <w:t>Logging</w:t>
+      </w:r>
     </w:p>
+    <w:p/>
     <w:sectPr>
       <w:pgSz w:w="12240" w:h="15840"/>
       <w:pgMar w:top="1440" w:right="1800" w:bottom="1440" w:left="1800" w:header="720" w:footer="720" w:gutter="0"/>
@@ -1916,7 +2038,7 @@
 </file>
 
 <file path=customXml/itemProps1.xml><?xml version="1.0" encoding="utf-8"?>
-<ds:datastoreItem xmlns:ds="http://schemas.openxmlformats.org/officeDocument/2006/customXml" ds:itemID="{AF45E0EF-E29F-A141-90F0-B72536CCB9C3}">
+<ds:datastoreItem xmlns:ds="http://schemas.openxmlformats.org/officeDocument/2006/customXml" ds:itemID="{BD6CB5E1-CE75-7540-BA2A-91F1501D93CB}">
   <ds:schemaRefs>
     <ds:schemaRef ds:uri="http://schemas.openxmlformats.org/officeDocument/2006/bibliography"/>
   </ds:schemaRefs>

</xml_diff>